<commit_message>
Changed .NET version to 4.7.2. Updated Documentation.
</commit_message>
<xml_diff>
--- a/Organization/Documentation/Pflichtenheft.docx
+++ b/Organization/Documentation/Pflichtenheft.docx
@@ -1,6 +1,6 @@
 
 <file path=word/document.xml><?xml version="1.0" encoding="utf-8"?>
-<w:document xmlns:wpc="http://schemas.microsoft.com/office/word/2010/wordprocessingCanvas" xmlns:cx="http://schemas.microsoft.com/office/drawing/2014/chartex" xmlns:cx1="http://schemas.microsoft.com/office/drawing/2015/9/8/chartex" xmlns:mc="http://schemas.openxmlformats.org/markup-compatibility/2006" xmlns:o="urn:schemas-microsoft-com:office:office" xmlns:r="http://schemas.openxmlformats.org/officeDocument/2006/relationships" xmlns:m="http://schemas.openxmlformats.org/officeDocument/2006/math" xmlns:v="urn:schemas-microsoft-com:vml" xmlns:wp14="http://schemas.microsoft.com/office/word/2010/wordprocessingDrawing" xmlns:wp="http://schemas.openxmlformats.org/drawingml/2006/wordprocessingDrawing" xmlns:w10="urn:schemas-microsoft-com:office:word" xmlns:w="http://schemas.openxmlformats.org/wordprocessingml/2006/main" xmlns:w14="http://schemas.microsoft.com/office/word/2010/wordml" xmlns:w15="http://schemas.microsoft.com/office/word/2012/wordml" xmlns:w16se="http://schemas.microsoft.com/office/word/2015/wordml/symex" xmlns:wpg="http://schemas.microsoft.com/office/word/2010/wordprocessingGroup" xmlns:wpi="http://schemas.microsoft.com/office/word/2010/wordprocessingInk" xmlns:wne="http://schemas.microsoft.com/office/word/2006/wordml" xmlns:wps="http://schemas.microsoft.com/office/word/2010/wordprocessingShape" mc:Ignorable="w14 w15 w16se wp14">
+<w:document xmlns:wpc="http://schemas.microsoft.com/office/word/2010/wordprocessingCanvas" xmlns:cx="http://schemas.microsoft.com/office/drawing/2014/chartex" xmlns:cx1="http://schemas.microsoft.com/office/drawing/2015/9/8/chartex" xmlns:cx2="http://schemas.microsoft.com/office/drawing/2015/10/21/chartex" xmlns:cx3="http://schemas.microsoft.com/office/drawing/2016/5/9/chartex" xmlns:cx4="http://schemas.microsoft.com/office/drawing/2016/5/10/chartex" xmlns:cx5="http://schemas.microsoft.com/office/drawing/2016/5/11/chartex" xmlns:cx6="http://schemas.microsoft.com/office/drawing/2016/5/12/chartex" xmlns:cx7="http://schemas.microsoft.com/office/drawing/2016/5/13/chartex" xmlns:cx8="http://schemas.microsoft.com/office/drawing/2016/5/14/chartex" xmlns:mc="http://schemas.openxmlformats.org/markup-compatibility/2006" xmlns:aink="http://schemas.microsoft.com/office/drawing/2016/ink" xmlns:am3d="http://schemas.microsoft.com/office/drawing/2017/model3d" xmlns:o="urn:schemas-microsoft-com:office:office" xmlns:r="http://schemas.openxmlformats.org/officeDocument/2006/relationships" xmlns:m="http://schemas.openxmlformats.org/officeDocument/2006/math" xmlns:v="urn:schemas-microsoft-com:vml" xmlns:wp14="http://schemas.microsoft.com/office/word/2010/wordprocessingDrawing" xmlns:wp="http://schemas.openxmlformats.org/drawingml/2006/wordprocessingDrawing" xmlns:w10="urn:schemas-microsoft-com:office:word" xmlns:w="http://schemas.openxmlformats.org/wordprocessingml/2006/main" xmlns:w14="http://schemas.microsoft.com/office/word/2010/wordml" xmlns:w15="http://schemas.microsoft.com/office/word/2012/wordml" xmlns:w16cid="http://schemas.microsoft.com/office/word/2016/wordml/cid" xmlns:w16se="http://schemas.microsoft.com/office/word/2015/wordml/symex" xmlns:wpg="http://schemas.microsoft.com/office/word/2010/wordprocessingGroup" xmlns:wpi="http://schemas.microsoft.com/office/word/2010/wordprocessingInk" xmlns:wne="http://schemas.microsoft.com/office/word/2006/wordml" xmlns:wps="http://schemas.microsoft.com/office/word/2010/wordprocessingShape" mc:Ignorable="w14 w15 w16se w16cid wp14">
   <w:body>
     <w:bookmarkStart w:id="0" w:name="_Toc530120595" w:displacedByCustomXml="next"/>
     <w:sdt>
@@ -2112,6 +2112,7 @@
       </w:pPr>
       <w:bookmarkStart w:id="1" w:name="_Toc530384453"/>
       <w:r>
+        <w:lastRenderedPageBreak/>
         <w:t>Einführung</w:t>
       </w:r>
       <w:bookmarkEnd w:id="0"/>
@@ -2185,15 +2186,7 @@
     </w:p>
     <w:p>
       <w:r>
-        <w:t xml:space="preserve">Bestmöglich sollte ein Tool erstellt werden, welches das händische Ausfüllen der Vorlagen ersetzt und die zu prüfenden Daten in einer Datenbank abbilden kann. Dies soll </w:t>
-      </w:r>
-      <w:proofErr w:type="gramStart"/>
-      <w:r>
-        <w:t>den Zeit</w:t>
-      </w:r>
-      <w:proofErr w:type="gramEnd"/>
-      <w:r>
-        <w:t xml:space="preserve"> und Papier bzw. Laufaufwand deutlich senken.</w:t>
+        <w:t>Bestmöglich sollte ein Tool erstellt werden, welches das händische Ausfüllen der Vorlagen ersetzt und die zu prüfenden Daten in einer Datenbank abbilden kann. Dies soll den Zeit und Papier bzw. Laufaufwand deutlich senken.</w:t>
       </w:r>
     </w:p>
     <w:p>
@@ -2257,24 +2250,112 @@
       <w:bookmarkStart w:id="16" w:name="_Toc530120603"/>
       <w:bookmarkStart w:id="17" w:name="_Toc530384461"/>
       <w:r>
+        <w:t>Zusammenfassung der Systemarchitektur</w:t>
+      </w:r>
+    </w:p>
+    <w:p>
+      <w:r>
+        <w:t xml:space="preserve">Das System ist grob in drei Komponenten unterteilt. Einen Datenbankserver auf MySQL Basis, einen Webserver zur Kommunikation mit dem </w:t>
+      </w:r>
+      <w:r>
+        <w:t>HTTP-</w:t>
+      </w:r>
+      <w:r>
+        <w:t xml:space="preserve">Protokoll, der in .NET entwickelt wird und </w:t>
+      </w:r>
+      <w:r>
+        <w:t>alle grundlegenden Funktionalitäten bereitstellt</w:t>
+      </w:r>
+      <w:r>
+        <w:t>, sowie einem Frontend für die User selbst</w:t>
+      </w:r>
+      <w:r>
+        <w:t>, ebenfalls in .NET</w:t>
+      </w:r>
+      <w:r>
+        <w:t xml:space="preserve">, das </w:t>
+      </w:r>
+      <w:r>
+        <w:t>auf diese Funktionen zurückgreift</w:t>
+      </w:r>
+      <w:r>
+        <w:t>.</w:t>
+      </w:r>
+    </w:p>
+    <w:p>
+      <w:pPr>
+        <w:pStyle w:val="berschrift2"/>
+      </w:pPr>
+      <w:r>
         <w:t>Beschreibung der Schnittstellen</w:t>
       </w:r>
       <w:bookmarkEnd w:id="16"/>
       <w:bookmarkEnd w:id="17"/>
     </w:p>
     <w:p>
+      <w:r>
+        <w:t>Die Kommunikation zwischen MySQL-Server und http-Server wird über die Standard .NET Bibliotheken</w:t>
+      </w:r>
+      <w:r>
+        <w:t xml:space="preserve"> realisiert und geschieht in Reaktion auf Interaktionen auf der Clientseite, die mit dem Webserver über</w:t>
+      </w:r>
+      <w:r>
+        <w:t xml:space="preserve"> eine REST-Schnittstelle </w:t>
+      </w:r>
+      <w:r>
+        <w:t>kommuniziert</w:t>
+      </w:r>
+      <w:r>
+        <w:t xml:space="preserve"> (auch diese werden über .NET Bibliotheken umgesetzt)</w:t>
+      </w:r>
+      <w:r>
+        <w:t>.</w:t>
+      </w:r>
+      <w:r>
+        <w:t xml:space="preserve"> REST (für </w:t>
+      </w:r>
+      <w:proofErr w:type="spellStart"/>
+      <w:r>
+        <w:t>Representational</w:t>
+      </w:r>
+      <w:proofErr w:type="spellEnd"/>
+      <w:r>
+        <w:t xml:space="preserve"> State Transfer) bietet eine standardisierte Umsetzung einer Webschnittstelle an, die </w:t>
+      </w:r>
+      <w:proofErr w:type="spellStart"/>
+      <w:r>
+        <w:t>stateless</w:t>
+      </w:r>
+      <w:proofErr w:type="spellEnd"/>
+      <w:r>
+        <w:t xml:space="preserve"> ist, also ohne Sessions auskommt und stattdessen alle für eine Aktion benötigten Informationen wie Nutzernamen, Passwort und weiteres mitüberträgt. </w:t>
+      </w:r>
+      <w:r>
+        <w:t>Als Vorteil ergibt sich zum Beispiel die Möglichkeit, auf die komplexe Verwaltung aktiver Usersessions zu verzichten, damit die Server zu entlasten und die Codebasis aufgeräumter zu halten. Zudem müssen weniger Ausnahmefälle berücksichtigt werden.</w:t>
+      </w:r>
+      <w:r>
+        <w:t xml:space="preserve"> Die .NET Standardbibliotheken reduzieren den Dokumentations- und Wartungsaufwand den externe Bibliotheken mit sich bringen würden.</w:t>
+      </w:r>
+    </w:p>
+    <w:p>
       <w:pPr>
         <w:pStyle w:val="berschrift2"/>
       </w:pPr>
       <w:bookmarkStart w:id="18" w:name="_Toc530120605"/>
       <w:bookmarkStart w:id="19" w:name="_Toc530384462"/>
       <w:r>
+        <w:lastRenderedPageBreak/>
         <w:t>Gewünschtes Verhalten/ Effekte</w:t>
       </w:r>
       <w:bookmarkEnd w:id="18"/>
       <w:bookmarkEnd w:id="19"/>
     </w:p>
     <w:p>
+      <w:r>
+        <w:t>Die Software soll die vielen verschiedenen Prozesse in einer einheitlichen Oberfläche zusammenfassen die leicht zu überblicken und Nutzen ist und es obsolet macht sich den Prozessablauf für jedes Dokument einzuprägen. Darüber hinaus reduziert die Verlagerung des Fokus auf digitale Verarbeitung den Papieraufwand und erhöht damit die Übersichtlichkeit.</w:t>
+      </w:r>
+    </w:p>
+    <w:p>
       <w:pPr>
         <w:pStyle w:val="berschrift3"/>
       </w:pPr>
@@ -2290,13 +2371,7 @@
       </w:pPr>
       <w:bookmarkStart w:id="21" w:name="_Toc530384464"/>
       <w:r>
-        <w:t xml:space="preserve">Grafik über die </w:t>
-      </w:r>
-      <w:r>
-        <w:t>Nutzung</w:t>
-      </w:r>
-      <w:r>
-        <w:t xml:space="preserve"> eines Prozesses</w:t>
+        <w:t>Grafik über die Nutzung eines Prozesses</w:t>
       </w:r>
       <w:bookmarkEnd w:id="21"/>
     </w:p>
@@ -2569,8 +2644,6 @@
       <w:r>
         <w:t>Standardrollen (Sekretärin, Schulleiter etc.)</w:t>
       </w:r>
-      <w:bookmarkStart w:id="28" w:name="_GoBack"/>
-      <w:bookmarkEnd w:id="28"/>
     </w:p>
     <w:p>
       <w:pPr>
@@ -2588,13 +2661,13 @@
       <w:pPr>
         <w:pStyle w:val="berschrift3"/>
       </w:pPr>
-      <w:bookmarkStart w:id="29" w:name="_Toc530120609"/>
-      <w:bookmarkStart w:id="30" w:name="_Toc530384468"/>
+      <w:bookmarkStart w:id="28" w:name="_Toc530120609"/>
+      <w:bookmarkStart w:id="29" w:name="_Toc530384468"/>
       <w:r>
         <w:t>Kann-Funktionen</w:t>
       </w:r>
+      <w:bookmarkEnd w:id="28"/>
       <w:bookmarkEnd w:id="29"/>
-      <w:bookmarkEnd w:id="30"/>
     </w:p>
     <w:p>
       <w:pPr>
@@ -2621,46 +2694,1348 @@
       </w:r>
     </w:p>
     <w:p>
+      <w:r>
+        <w:br w:type="page"/>
+      </w:r>
+    </w:p>
+    <w:p>
       <w:pPr>
         <w:pStyle w:val="berschrift2"/>
       </w:pPr>
-      <w:bookmarkStart w:id="31" w:name="_Toc530120610"/>
-      <w:bookmarkStart w:id="32" w:name="_Toc530384469"/>
+      <w:bookmarkStart w:id="30" w:name="_Toc530120610"/>
+      <w:bookmarkStart w:id="31" w:name="_Toc530384469"/>
       <w:r>
         <w:lastRenderedPageBreak/>
         <w:t>Praktische Umsetzung der Produkt-/Funktionsübersicht</w:t>
       </w:r>
+      <w:bookmarkEnd w:id="30"/>
       <w:bookmarkEnd w:id="31"/>
+    </w:p>
+    <w:p>
+      <w:pPr>
+        <w:pStyle w:val="berschrift3"/>
+      </w:pPr>
+      <w:bookmarkStart w:id="32" w:name="_Toc530120611"/>
+      <w:bookmarkStart w:id="33" w:name="_Toc530384470"/>
+      <w:r>
+        <w:t>Muss-Funktionen</w:t>
+      </w:r>
       <w:bookmarkEnd w:id="32"/>
+      <w:bookmarkEnd w:id="33"/>
+    </w:p>
+    <w:p>
+      <w:pPr>
+        <w:pStyle w:val="berschrift4"/>
+      </w:pPr>
+      <w:r>
+        <w:t>XML-Prozessdateien überprüfen</w:t>
+      </w:r>
+    </w:p>
+    <w:p>
+      <w:pPr>
+        <w:pStyle w:val="Listenabsatz"/>
+        <w:ind w:left="0"/>
+      </w:pPr>
+      <w:r>
+        <w:t>Um sicherzustellen, dass im weiteren Programmablauf keine Fehler geschehen muss sichergestellt sein, dass Prozessdateien in sich korrekt und schlüssig sind. Zum Beispiel sollten Benutzeroberflächen-Elemente immer nur in ihren zugehörigen „&lt;Dialog&gt;“ Tags gefasst werden, statt frei im Dokument zu stehen.</w:t>
+      </w:r>
+    </w:p>
+    <w:p>
+      <w:pPr>
+        <w:pStyle w:val="Listenabsatz"/>
+        <w:numPr>
+          <w:ilvl w:val="1"/>
+          <w:numId w:val="1"/>
+        </w:numPr>
+        <w:ind w:left="720"/>
+      </w:pPr>
+      <w:r>
+        <w:t>Auf Struktur</w:t>
+      </w:r>
+    </w:p>
+    <w:p>
+      <w:pPr>
+        <w:pStyle w:val="Listenabsatz"/>
+      </w:pPr>
+      <w:r>
+        <w:t>Es muss sichergestellt sein, dass die allgemeine Struktur eines Dokuments eingehalten wird. Die allgemeine Struktur ist wie folgt:</w:t>
+      </w:r>
+    </w:p>
+    <w:p>
+      <w:pPr>
+        <w:pStyle w:val="Listenabsatz"/>
+        <w:rPr>
+          <w:rFonts w:ascii="Consolas" w:hAnsi="Consolas"/>
+          <w:b/>
+          <w:i/>
+          <w:sz w:val="20"/>
+        </w:rPr>
+      </w:pPr>
+      <w:r>
+        <w:rPr>
+          <w:rFonts w:ascii="Consolas" w:hAnsi="Consolas"/>
+          <w:b/>
+          <w:i/>
+          <w:sz w:val="20"/>
+        </w:rPr>
+        <w:t>&lt;</w:t>
+      </w:r>
+      <w:proofErr w:type="spellStart"/>
+      <w:r>
+        <w:rPr>
+          <w:rFonts w:ascii="Consolas" w:hAnsi="Consolas"/>
+          <w:b/>
+          <w:i/>
+          <w:sz w:val="20"/>
+        </w:rPr>
+        <w:t>process</w:t>
+      </w:r>
+      <w:proofErr w:type="spellEnd"/>
+      <w:r>
+        <w:rPr>
+          <w:rFonts w:ascii="Consolas" w:hAnsi="Consolas"/>
+          <w:b/>
+          <w:i/>
+          <w:sz w:val="20"/>
+        </w:rPr>
+        <w:t xml:space="preserve"> …&gt;</w:t>
+      </w:r>
+    </w:p>
+    <w:p>
+      <w:pPr>
+        <w:pStyle w:val="Listenabsatz"/>
+        <w:rPr>
+          <w:rFonts w:ascii="Consolas" w:hAnsi="Consolas"/>
+          <w:b/>
+          <w:i/>
+          <w:sz w:val="20"/>
+        </w:rPr>
+      </w:pPr>
+      <w:r>
+        <w:rPr>
+          <w:rFonts w:ascii="Consolas" w:hAnsi="Consolas"/>
+          <w:b/>
+          <w:i/>
+          <w:sz w:val="20"/>
+        </w:rPr>
+        <w:tab/>
+        <w:t>&lt;</w:t>
+      </w:r>
+      <w:proofErr w:type="spellStart"/>
+      <w:r>
+        <w:rPr>
+          <w:rFonts w:ascii="Consolas" w:hAnsi="Consolas"/>
+          <w:b/>
+          <w:i/>
+          <w:sz w:val="20"/>
+        </w:rPr>
+        <w:t>process</w:t>
+      </w:r>
+      <w:r>
+        <w:rPr>
+          <w:rFonts w:ascii="Consolas" w:hAnsi="Consolas"/>
+          <w:b/>
+          <w:i/>
+          <w:sz w:val="20"/>
+        </w:rPr>
+        <w:t>-</w:t>
+      </w:r>
+      <w:r>
+        <w:rPr>
+          <w:rFonts w:ascii="Consolas" w:hAnsi="Consolas"/>
+          <w:b/>
+          <w:i/>
+          <w:sz w:val="20"/>
+        </w:rPr>
+        <w:t>step</w:t>
+      </w:r>
+      <w:proofErr w:type="spellEnd"/>
+      <w:r>
+        <w:rPr>
+          <w:rFonts w:ascii="Consolas" w:hAnsi="Consolas"/>
+          <w:b/>
+          <w:i/>
+          <w:sz w:val="20"/>
+        </w:rPr>
+        <w:t xml:space="preserve"> …&gt;</w:t>
+      </w:r>
+    </w:p>
+    <w:p>
+      <w:pPr>
+        <w:pStyle w:val="Listenabsatz"/>
+        <w:rPr>
+          <w:rFonts w:ascii="Consolas" w:hAnsi="Consolas"/>
+          <w:b/>
+          <w:i/>
+          <w:sz w:val="20"/>
+        </w:rPr>
+      </w:pPr>
+      <w:r>
+        <w:rPr>
+          <w:rFonts w:ascii="Consolas" w:hAnsi="Consolas"/>
+          <w:b/>
+          <w:i/>
+          <w:sz w:val="20"/>
+        </w:rPr>
+        <w:tab/>
+      </w:r>
+      <w:r>
+        <w:rPr>
+          <w:rFonts w:ascii="Consolas" w:hAnsi="Consolas"/>
+          <w:b/>
+          <w:i/>
+          <w:sz w:val="20"/>
+        </w:rPr>
+        <w:tab/>
+        <w:t>&lt;</w:t>
+      </w:r>
+      <w:proofErr w:type="spellStart"/>
+      <w:r>
+        <w:rPr>
+          <w:rFonts w:ascii="Consolas" w:hAnsi="Consolas"/>
+          <w:b/>
+          <w:i/>
+          <w:sz w:val="20"/>
+        </w:rPr>
+        <w:t>dialog</w:t>
+      </w:r>
+      <w:proofErr w:type="spellEnd"/>
+      <w:r>
+        <w:rPr>
+          <w:rFonts w:ascii="Consolas" w:hAnsi="Consolas"/>
+          <w:b/>
+          <w:i/>
+          <w:sz w:val="20"/>
+        </w:rPr>
+        <w:t xml:space="preserve"> …&gt;</w:t>
+      </w:r>
+    </w:p>
+    <w:p>
+      <w:pPr>
+        <w:pStyle w:val="Listenabsatz"/>
+        <w:rPr>
+          <w:rFonts w:ascii="Consolas" w:hAnsi="Consolas"/>
+          <w:b/>
+          <w:i/>
+          <w:sz w:val="20"/>
+        </w:rPr>
+      </w:pPr>
+      <w:r>
+        <w:rPr>
+          <w:rFonts w:ascii="Consolas" w:hAnsi="Consolas"/>
+          <w:b/>
+          <w:i/>
+          <w:sz w:val="20"/>
+        </w:rPr>
+        <w:tab/>
+      </w:r>
+      <w:r>
+        <w:rPr>
+          <w:rFonts w:ascii="Consolas" w:hAnsi="Consolas"/>
+          <w:b/>
+          <w:i/>
+          <w:sz w:val="20"/>
+        </w:rPr>
+        <w:tab/>
+      </w:r>
+      <w:r>
+        <w:rPr>
+          <w:rFonts w:ascii="Consolas" w:hAnsi="Consolas"/>
+          <w:b/>
+          <w:i/>
+          <w:sz w:val="20"/>
+        </w:rPr>
+        <w:tab/>
+        <w:t>&lt;[</w:t>
+      </w:r>
+      <w:proofErr w:type="spellStart"/>
+      <w:r>
+        <w:rPr>
+          <w:rFonts w:ascii="Consolas" w:hAnsi="Consolas"/>
+          <w:b/>
+          <w:i/>
+          <w:sz w:val="20"/>
+        </w:rPr>
+        <w:t>inputelements</w:t>
+      </w:r>
+      <w:proofErr w:type="spellEnd"/>
+      <w:r>
+        <w:rPr>
+          <w:rFonts w:ascii="Consolas" w:hAnsi="Consolas"/>
+          <w:b/>
+          <w:i/>
+          <w:sz w:val="20"/>
+        </w:rPr>
+        <w:t>] …/&gt;</w:t>
+      </w:r>
+    </w:p>
+    <w:p>
+      <w:pPr>
+        <w:pStyle w:val="Listenabsatz"/>
+        <w:rPr>
+          <w:rFonts w:ascii="Consolas" w:hAnsi="Consolas"/>
+          <w:b/>
+          <w:i/>
+          <w:sz w:val="20"/>
+        </w:rPr>
+      </w:pPr>
+      <w:r>
+        <w:rPr>
+          <w:rFonts w:ascii="Consolas" w:hAnsi="Consolas"/>
+          <w:b/>
+          <w:i/>
+          <w:sz w:val="20"/>
+        </w:rPr>
+        <w:tab/>
+      </w:r>
+      <w:r>
+        <w:rPr>
+          <w:rFonts w:ascii="Consolas" w:hAnsi="Consolas"/>
+          <w:b/>
+          <w:i/>
+          <w:sz w:val="20"/>
+        </w:rPr>
+        <w:tab/>
+        <w:t>&lt;/</w:t>
+      </w:r>
+      <w:proofErr w:type="spellStart"/>
+      <w:r>
+        <w:rPr>
+          <w:rFonts w:ascii="Consolas" w:hAnsi="Consolas"/>
+          <w:b/>
+          <w:i/>
+          <w:sz w:val="20"/>
+        </w:rPr>
+        <w:t>dialog</w:t>
+      </w:r>
+      <w:proofErr w:type="spellEnd"/>
+      <w:r>
+        <w:rPr>
+          <w:rFonts w:ascii="Consolas" w:hAnsi="Consolas"/>
+          <w:b/>
+          <w:i/>
+          <w:sz w:val="20"/>
+        </w:rPr>
+        <w:t>&gt;</w:t>
+      </w:r>
+    </w:p>
+    <w:p>
+      <w:pPr>
+        <w:pStyle w:val="Listenabsatz"/>
+        <w:rPr>
+          <w:rFonts w:ascii="Consolas" w:hAnsi="Consolas"/>
+          <w:b/>
+          <w:i/>
+          <w:sz w:val="20"/>
+        </w:rPr>
+      </w:pPr>
+      <w:r>
+        <w:rPr>
+          <w:rFonts w:ascii="Consolas" w:hAnsi="Consolas"/>
+          <w:b/>
+          <w:i/>
+          <w:sz w:val="20"/>
+        </w:rPr>
+        <w:tab/>
+      </w:r>
+      <w:r>
+        <w:rPr>
+          <w:rFonts w:ascii="Consolas" w:hAnsi="Consolas"/>
+          <w:b/>
+          <w:i/>
+          <w:sz w:val="20"/>
+        </w:rPr>
+        <w:tab/>
+        <w:t>&lt;[</w:t>
+      </w:r>
+      <w:proofErr w:type="spellStart"/>
+      <w:r>
+        <w:rPr>
+          <w:rFonts w:ascii="Consolas" w:hAnsi="Consolas"/>
+          <w:b/>
+          <w:i/>
+          <w:sz w:val="20"/>
+        </w:rPr>
+        <w:t>processelements</w:t>
+      </w:r>
+      <w:proofErr w:type="spellEnd"/>
+      <w:r>
+        <w:rPr>
+          <w:rFonts w:ascii="Consolas" w:hAnsi="Consolas"/>
+          <w:b/>
+          <w:i/>
+          <w:sz w:val="20"/>
+        </w:rPr>
+        <w:t>] …/&gt;</w:t>
+      </w:r>
+    </w:p>
+    <w:p>
+      <w:pPr>
+        <w:pStyle w:val="Listenabsatz"/>
+        <w:rPr>
+          <w:rFonts w:ascii="Consolas" w:hAnsi="Consolas"/>
+          <w:b/>
+          <w:i/>
+          <w:sz w:val="20"/>
+        </w:rPr>
+      </w:pPr>
+      <w:r>
+        <w:rPr>
+          <w:rFonts w:ascii="Consolas" w:hAnsi="Consolas"/>
+          <w:b/>
+          <w:i/>
+          <w:sz w:val="20"/>
+        </w:rPr>
+        <w:tab/>
+        <w:t>&lt;/</w:t>
+      </w:r>
+      <w:proofErr w:type="spellStart"/>
+      <w:r>
+        <w:rPr>
+          <w:rFonts w:ascii="Consolas" w:hAnsi="Consolas"/>
+          <w:b/>
+          <w:i/>
+          <w:sz w:val="20"/>
+        </w:rPr>
+        <w:t>process</w:t>
+      </w:r>
+      <w:r>
+        <w:rPr>
+          <w:rFonts w:ascii="Consolas" w:hAnsi="Consolas"/>
+          <w:b/>
+          <w:i/>
+          <w:sz w:val="20"/>
+        </w:rPr>
+        <w:t>-</w:t>
+      </w:r>
+      <w:r>
+        <w:rPr>
+          <w:rFonts w:ascii="Consolas" w:hAnsi="Consolas"/>
+          <w:b/>
+          <w:i/>
+          <w:sz w:val="20"/>
+        </w:rPr>
+        <w:t>step</w:t>
+      </w:r>
+      <w:proofErr w:type="spellEnd"/>
+      <w:r>
+        <w:rPr>
+          <w:rFonts w:ascii="Consolas" w:hAnsi="Consolas"/>
+          <w:b/>
+          <w:i/>
+          <w:sz w:val="20"/>
+        </w:rPr>
+        <w:t>&gt;</w:t>
+      </w:r>
+    </w:p>
+    <w:p>
+      <w:pPr>
+        <w:pStyle w:val="Listenabsatz"/>
+        <w:rPr>
+          <w:rFonts w:ascii="Consolas" w:hAnsi="Consolas"/>
+          <w:b/>
+          <w:i/>
+          <w:sz w:val="20"/>
+        </w:rPr>
+      </w:pPr>
+      <w:r>
+        <w:rPr>
+          <w:rFonts w:ascii="Consolas" w:hAnsi="Consolas"/>
+          <w:b/>
+          <w:i/>
+          <w:sz w:val="20"/>
+        </w:rPr>
+        <w:t>&lt;/</w:t>
+      </w:r>
+      <w:proofErr w:type="spellStart"/>
+      <w:r>
+        <w:rPr>
+          <w:rFonts w:ascii="Consolas" w:hAnsi="Consolas"/>
+          <w:b/>
+          <w:i/>
+          <w:sz w:val="20"/>
+        </w:rPr>
+        <w:t>process</w:t>
+      </w:r>
+      <w:proofErr w:type="spellEnd"/>
+      <w:r>
+        <w:rPr>
+          <w:rFonts w:ascii="Consolas" w:hAnsi="Consolas"/>
+          <w:b/>
+          <w:i/>
+          <w:sz w:val="20"/>
+        </w:rPr>
+        <w:t>&gt;</w:t>
+      </w:r>
+    </w:p>
+    <w:p>
+      <w:pPr>
+        <w:pStyle w:val="Listenabsatz"/>
+        <w:numPr>
+          <w:ilvl w:val="1"/>
+          <w:numId w:val="1"/>
+        </w:numPr>
+        <w:ind w:left="720"/>
+      </w:pPr>
+      <w:r>
+        <w:t>Auf Syntax</w:t>
+      </w:r>
+    </w:p>
+    <w:p>
+      <w:pPr>
+        <w:pStyle w:val="Listenabsatz"/>
+      </w:pPr>
+      <w:r>
+        <w:t xml:space="preserve">Die Syntax muss eingehalten werden. Ein Beispiel wäre die Syntax für die Verwendung von Platzhaltern. Platzhalter werden </w:t>
+      </w:r>
+      <w:r>
+        <w:t>so formuliert:</w:t>
+      </w:r>
+      <w:r>
+        <w:t xml:space="preserve"> „[</w:t>
+      </w:r>
+      <w:proofErr w:type="spellStart"/>
+      <w:r>
+        <w:t>Placeholder</w:t>
+      </w:r>
+      <w:proofErr w:type="spellEnd"/>
+      <w:r>
+        <w:t>]“ und rühren her von technischen Namen in anderen Teilen der XML-Datei, die aber ohne Klammern formuliert werden.</w:t>
+      </w:r>
+    </w:p>
+    <w:p>
+      <w:pPr>
+        <w:pStyle w:val="Listenabsatz"/>
+      </w:pPr>
+      <w:r>
+        <w:t>Ein Beispiel wäre ein Eingabetag im ers</w:t>
+      </w:r>
+      <w:r>
+        <w:t>ten Prozessschritt, der später weiterverwendet wird:</w:t>
+      </w:r>
+    </w:p>
+    <w:p>
+      <w:pPr>
+        <w:pStyle w:val="Listenabsatz"/>
+        <w:rPr>
+          <w:rFonts w:ascii="Consolas" w:hAnsi="Consolas"/>
+          <w:b/>
+          <w:i/>
+          <w:sz w:val="20"/>
+          <w:lang w:val="en-GB"/>
+        </w:rPr>
+      </w:pPr>
+      <w:r>
+        <w:rPr>
+          <w:rFonts w:ascii="Consolas" w:hAnsi="Consolas"/>
+          <w:b/>
+          <w:i/>
+          <w:sz w:val="20"/>
+          <w:lang w:val="en-GB"/>
+        </w:rPr>
+        <w:t>&lt;process …&gt;</w:t>
+      </w:r>
+    </w:p>
+    <w:p>
+      <w:pPr>
+        <w:pStyle w:val="Listenabsatz"/>
+        <w:rPr>
+          <w:rFonts w:ascii="Consolas" w:hAnsi="Consolas"/>
+          <w:b/>
+          <w:i/>
+          <w:sz w:val="20"/>
+          <w:lang w:val="en-GB"/>
+        </w:rPr>
+      </w:pPr>
+      <w:r>
+        <w:rPr>
+          <w:rFonts w:ascii="Consolas" w:hAnsi="Consolas"/>
+          <w:b/>
+          <w:i/>
+          <w:sz w:val="20"/>
+          <w:lang w:val="en-GB"/>
+        </w:rPr>
+        <w:tab/>
+        <w:t>&lt;process</w:t>
+      </w:r>
+      <w:r>
+        <w:rPr>
+          <w:rFonts w:ascii="Consolas" w:hAnsi="Consolas"/>
+          <w:b/>
+          <w:i/>
+          <w:sz w:val="20"/>
+          <w:lang w:val="en-GB"/>
+        </w:rPr>
+        <w:t>-</w:t>
+      </w:r>
+      <w:r>
+        <w:rPr>
+          <w:rFonts w:ascii="Consolas" w:hAnsi="Consolas"/>
+          <w:b/>
+          <w:i/>
+          <w:sz w:val="20"/>
+          <w:lang w:val="en-GB"/>
+        </w:rPr>
+        <w:t>step …&gt;</w:t>
+      </w:r>
+    </w:p>
+    <w:p>
+      <w:pPr>
+        <w:pStyle w:val="Listenabsatz"/>
+        <w:rPr>
+          <w:rFonts w:ascii="Consolas" w:hAnsi="Consolas"/>
+          <w:b/>
+          <w:i/>
+          <w:sz w:val="20"/>
+          <w:lang w:val="en-GB"/>
+        </w:rPr>
+      </w:pPr>
+      <w:r>
+        <w:rPr>
+          <w:rFonts w:ascii="Consolas" w:hAnsi="Consolas"/>
+          <w:b/>
+          <w:i/>
+          <w:sz w:val="20"/>
+          <w:lang w:val="en-GB"/>
+        </w:rPr>
+        <w:tab/>
+      </w:r>
+      <w:r>
+        <w:rPr>
+          <w:rFonts w:ascii="Consolas" w:hAnsi="Consolas"/>
+          <w:b/>
+          <w:i/>
+          <w:sz w:val="20"/>
+          <w:lang w:val="en-GB"/>
+        </w:rPr>
+        <w:tab/>
+        <w:t>&lt;dialog …&gt;</w:t>
+      </w:r>
+    </w:p>
+    <w:p>
+      <w:pPr>
+        <w:pStyle w:val="Listenabsatz"/>
+        <w:rPr>
+          <w:rFonts w:ascii="Consolas" w:hAnsi="Consolas"/>
+          <w:b/>
+          <w:i/>
+          <w:sz w:val="20"/>
+          <w:lang w:val="en-GB"/>
+        </w:rPr>
+      </w:pPr>
+      <w:r>
+        <w:rPr>
+          <w:rFonts w:ascii="Consolas" w:hAnsi="Consolas"/>
+          <w:b/>
+          <w:i/>
+          <w:sz w:val="20"/>
+          <w:lang w:val="en-GB"/>
+        </w:rPr>
+        <w:tab/>
+      </w:r>
+      <w:r>
+        <w:rPr>
+          <w:rFonts w:ascii="Consolas" w:hAnsi="Consolas"/>
+          <w:b/>
+          <w:i/>
+          <w:sz w:val="20"/>
+          <w:lang w:val="en-GB"/>
+        </w:rPr>
+        <w:tab/>
+      </w:r>
+      <w:r>
+        <w:rPr>
+          <w:rFonts w:ascii="Consolas" w:hAnsi="Consolas"/>
+          <w:b/>
+          <w:i/>
+          <w:sz w:val="20"/>
+          <w:lang w:val="en-GB"/>
+        </w:rPr>
+        <w:tab/>
+        <w:t>&lt;</w:t>
+      </w:r>
+      <w:r>
+        <w:rPr>
+          <w:rFonts w:ascii="Consolas" w:hAnsi="Consolas"/>
+          <w:b/>
+          <w:i/>
+          <w:sz w:val="20"/>
+          <w:lang w:val="en-GB"/>
+        </w:rPr>
+        <w:t>teacher-dropdown name=”teacher”</w:t>
+      </w:r>
+      <w:r>
+        <w:rPr>
+          <w:rFonts w:ascii="Consolas" w:hAnsi="Consolas"/>
+          <w:b/>
+          <w:i/>
+          <w:sz w:val="20"/>
+          <w:lang w:val="en-GB"/>
+        </w:rPr>
+        <w:t>…/&gt;</w:t>
+      </w:r>
+    </w:p>
+    <w:p>
+      <w:pPr>
+        <w:pStyle w:val="Listenabsatz"/>
+        <w:rPr>
+          <w:rFonts w:ascii="Consolas" w:hAnsi="Consolas"/>
+          <w:b/>
+          <w:i/>
+          <w:sz w:val="20"/>
+          <w:lang w:val="en-GB"/>
+        </w:rPr>
+      </w:pPr>
+      <w:r>
+        <w:rPr>
+          <w:rFonts w:ascii="Consolas" w:hAnsi="Consolas"/>
+          <w:b/>
+          <w:i/>
+          <w:sz w:val="20"/>
+          <w:lang w:val="en-GB"/>
+        </w:rPr>
+        <w:tab/>
+      </w:r>
+      <w:r>
+        <w:rPr>
+          <w:rFonts w:ascii="Consolas" w:hAnsi="Consolas"/>
+          <w:b/>
+          <w:i/>
+          <w:sz w:val="20"/>
+          <w:lang w:val="en-GB"/>
+        </w:rPr>
+        <w:tab/>
+        <w:t>&lt;/dialog&gt;</w:t>
+      </w:r>
+    </w:p>
+    <w:p>
+      <w:pPr>
+        <w:pStyle w:val="Listenabsatz"/>
+        <w:rPr>
+          <w:rFonts w:ascii="Consolas" w:hAnsi="Consolas"/>
+          <w:b/>
+          <w:i/>
+          <w:sz w:val="20"/>
+          <w:lang w:val="en-GB"/>
+        </w:rPr>
+      </w:pPr>
+      <w:r>
+        <w:rPr>
+          <w:rFonts w:ascii="Consolas" w:hAnsi="Consolas"/>
+          <w:b/>
+          <w:i/>
+          <w:sz w:val="20"/>
+          <w:lang w:val="en-GB"/>
+        </w:rPr>
+        <w:tab/>
+        <w:t>&lt;/</w:t>
+      </w:r>
+      <w:proofErr w:type="spellStart"/>
+      <w:r>
+        <w:rPr>
+          <w:rFonts w:ascii="Consolas" w:hAnsi="Consolas"/>
+          <w:b/>
+          <w:i/>
+          <w:sz w:val="20"/>
+          <w:lang w:val="en-GB"/>
+        </w:rPr>
+        <w:t>processstep</w:t>
+      </w:r>
+      <w:proofErr w:type="spellEnd"/>
+      <w:r>
+        <w:rPr>
+          <w:rFonts w:ascii="Consolas" w:hAnsi="Consolas"/>
+          <w:b/>
+          <w:i/>
+          <w:sz w:val="20"/>
+          <w:lang w:val="en-GB"/>
+        </w:rPr>
+        <w:t>&gt;</w:t>
+      </w:r>
+    </w:p>
+    <w:p>
+      <w:pPr>
+        <w:pStyle w:val="Listenabsatz"/>
+        <w:rPr>
+          <w:rFonts w:ascii="Consolas" w:hAnsi="Consolas"/>
+          <w:b/>
+          <w:i/>
+          <w:sz w:val="20"/>
+          <w:lang w:val="en-GB"/>
+        </w:rPr>
+      </w:pPr>
+      <w:r>
+        <w:rPr>
+          <w:rFonts w:ascii="Consolas" w:hAnsi="Consolas"/>
+          <w:b/>
+          <w:i/>
+          <w:sz w:val="20"/>
+          <w:lang w:val="en-GB"/>
+        </w:rPr>
+        <w:tab/>
+        <w:t>&lt;process-step …&gt;</w:t>
+      </w:r>
+    </w:p>
+    <w:p>
+      <w:pPr>
+        <w:pStyle w:val="Listenabsatz"/>
+        <w:rPr>
+          <w:rFonts w:ascii="Consolas" w:hAnsi="Consolas"/>
+          <w:b/>
+          <w:i/>
+          <w:sz w:val="20"/>
+          <w:lang w:val="en-GB"/>
+        </w:rPr>
+      </w:pPr>
+      <w:r>
+        <w:rPr>
+          <w:rFonts w:ascii="Consolas" w:hAnsi="Consolas"/>
+          <w:b/>
+          <w:i/>
+          <w:sz w:val="20"/>
+          <w:lang w:val="en-GB"/>
+        </w:rPr>
+        <w:tab/>
+      </w:r>
+      <w:r>
+        <w:rPr>
+          <w:rFonts w:ascii="Consolas" w:hAnsi="Consolas"/>
+          <w:b/>
+          <w:i/>
+          <w:sz w:val="20"/>
+          <w:lang w:val="en-GB"/>
+        </w:rPr>
+        <w:tab/>
+        <w:t>&lt;mail-notify target=”[teacher]” …/&gt;</w:t>
+      </w:r>
+    </w:p>
+    <w:p>
+      <w:pPr>
+        <w:pStyle w:val="Listenabsatz"/>
+        <w:rPr>
+          <w:rFonts w:ascii="Consolas" w:hAnsi="Consolas"/>
+          <w:b/>
+          <w:i/>
+          <w:sz w:val="20"/>
+          <w:lang w:val="en-GB"/>
+        </w:rPr>
+      </w:pPr>
+      <w:r>
+        <w:rPr>
+          <w:rFonts w:ascii="Consolas" w:hAnsi="Consolas"/>
+          <w:b/>
+          <w:i/>
+          <w:sz w:val="20"/>
+          <w:lang w:val="en-GB"/>
+        </w:rPr>
+        <w:tab/>
+        <w:t>&lt;/process-step&gt;</w:t>
+      </w:r>
+    </w:p>
+    <w:p>
+      <w:pPr>
+        <w:pStyle w:val="Listenabsatz"/>
+        <w:rPr>
+          <w:rFonts w:ascii="Consolas" w:hAnsi="Consolas"/>
+          <w:b/>
+          <w:i/>
+          <w:sz w:val="20"/>
+        </w:rPr>
+      </w:pPr>
+      <w:r>
+        <w:rPr>
+          <w:rFonts w:ascii="Consolas" w:hAnsi="Consolas"/>
+          <w:b/>
+          <w:i/>
+          <w:sz w:val="20"/>
+        </w:rPr>
+        <w:t>&lt;/</w:t>
+      </w:r>
+      <w:proofErr w:type="spellStart"/>
+      <w:r>
+        <w:rPr>
+          <w:rFonts w:ascii="Consolas" w:hAnsi="Consolas"/>
+          <w:b/>
+          <w:i/>
+          <w:sz w:val="20"/>
+        </w:rPr>
+        <w:t>process</w:t>
+      </w:r>
+      <w:proofErr w:type="spellEnd"/>
+      <w:r>
+        <w:rPr>
+          <w:rFonts w:ascii="Consolas" w:hAnsi="Consolas"/>
+          <w:b/>
+          <w:i/>
+          <w:sz w:val="20"/>
+        </w:rPr>
+        <w:t>&gt;</w:t>
+      </w:r>
+    </w:p>
+    <w:p>
+      <w:pPr>
+        <w:pStyle w:val="Listenabsatz"/>
+        <w:numPr>
+          <w:ilvl w:val="1"/>
+          <w:numId w:val="1"/>
+        </w:numPr>
+        <w:ind w:left="720"/>
+      </w:pPr>
+      <w:r>
+        <w:t>Allgemeine Korrektheit</w:t>
+      </w:r>
+    </w:p>
+    <w:p>
+      <w:pPr>
+        <w:pStyle w:val="Listenabsatz"/>
+      </w:pPr>
+      <w:r>
+        <w:t xml:space="preserve">An dieser Stelle wird die Einhaltung des allgemeinen Konzeptes geprüft. Das heißt, dass zum Beispiel kein Prozessschritt ohne Interaktion bestehen darf. Gibt es zum Beispiel weder ein Eingabefeld (Dialog -&gt; </w:t>
+      </w:r>
+      <w:proofErr w:type="spellStart"/>
+      <w:r>
+        <w:t>Teacherdropdown</w:t>
+      </w:r>
+      <w:proofErr w:type="spellEnd"/>
+      <w:r>
+        <w:t>) noch eine Genehmigungsaufforderung (</w:t>
+      </w:r>
+      <w:proofErr w:type="spellStart"/>
+      <w:r>
+        <w:t>Validate</w:t>
+      </w:r>
+      <w:proofErr w:type="spellEnd"/>
+      <w:r>
+        <w:t>) sondern nur eine E-Mailbenachrichtigung (Mail-</w:t>
+      </w:r>
+      <w:proofErr w:type="spellStart"/>
+      <w:r>
+        <w:t>Notify</w:t>
+      </w:r>
+      <w:proofErr w:type="spellEnd"/>
+      <w:r>
+        <w:t>) ist das kein gültiger Prozessschritt, da er obsolet wäre.</w:t>
+      </w:r>
+    </w:p>
+    <w:p>
+      <w:pPr>
+        <w:pStyle w:val="berschrift4"/>
+      </w:pPr>
+      <w:r>
+        <w:t xml:space="preserve">XML-Prozessdateien </w:t>
+      </w:r>
+      <w:r>
+        <w:t>zu Objekten interpretieren</w:t>
+      </w:r>
+    </w:p>
+    <w:p>
+      <w:pPr>
+        <w:pStyle w:val="Listenabsatz"/>
+        <w:ind w:left="0"/>
+      </w:pPr>
+      <w:r>
+        <w:t xml:space="preserve">Zu diesem Zweck wird die XML-Datei Tag für Tag ausgelesen. Zu </w:t>
+      </w:r>
+      <w:proofErr w:type="spellStart"/>
+      <w:r>
+        <w:t>oberst</w:t>
+      </w:r>
+      <w:proofErr w:type="spellEnd"/>
+      <w:r>
+        <w:t xml:space="preserve"> liegt ein</w:t>
+      </w:r>
+      <w:r>
+        <w:t xml:space="preserve"> </w:t>
+      </w:r>
+      <w:proofErr w:type="spellStart"/>
+      <w:r>
+        <w:t>Process</w:t>
+      </w:r>
+      <w:proofErr w:type="spellEnd"/>
+      <w:r>
+        <w:t xml:space="preserve"> Objekt, dem dann eine Liste aus </w:t>
+      </w:r>
+      <w:proofErr w:type="spellStart"/>
+      <w:r>
+        <w:t>Process-Step</w:t>
+      </w:r>
+      <w:proofErr w:type="spellEnd"/>
+      <w:r>
+        <w:t xml:space="preserve"> Objekten zugeordnet wird. Jeder </w:t>
+      </w:r>
+      <w:proofErr w:type="spellStart"/>
+      <w:r>
+        <w:t>Process-Step</w:t>
+      </w:r>
+      <w:proofErr w:type="spellEnd"/>
+      <w:r>
+        <w:t xml:space="preserve"> hält dann eine Liste aus Dialog-Objekten, denen dann zuletzt Input-Elemente zugeordnet werden. Ebenfalls den </w:t>
+      </w:r>
+      <w:proofErr w:type="spellStart"/>
+      <w:r>
+        <w:t>Process-Steps</w:t>
+      </w:r>
+      <w:proofErr w:type="spellEnd"/>
+      <w:r>
+        <w:t xml:space="preserve"> untergeordnet, ist eine Auflistung an Prozessinteraktionen (</w:t>
+      </w:r>
+      <w:proofErr w:type="spellStart"/>
+      <w:r>
+        <w:t>Validate</w:t>
+      </w:r>
+      <w:proofErr w:type="spellEnd"/>
+      <w:r>
+        <w:t>, etc.) und an Automatisierungen (Mail-</w:t>
+      </w:r>
+      <w:proofErr w:type="spellStart"/>
+      <w:r>
+        <w:t>Notify</w:t>
+      </w:r>
+      <w:proofErr w:type="spellEnd"/>
+      <w:r>
+        <w:t xml:space="preserve"> etc.).  Diese Struktur ermöglicht die komplette Abbildung des Prozesses in .NET Objekten. Somit muss die XML-Datei nur einmal eingelesen werden und </w:t>
+      </w:r>
+      <w:r>
+        <w:t>danach kann der komplette Prozess davon unabhängig abgearbeitet werden. Dadurch ist der Quelltext besser separiert und lesbar.</w:t>
+      </w:r>
+    </w:p>
+    <w:p>
+      <w:pPr>
+        <w:pStyle w:val="Listenabsatz"/>
+        <w:ind w:left="0"/>
+      </w:pPr>
+    </w:p>
+    <w:p>
+      <w:pPr>
+        <w:pStyle w:val="berschrift4"/>
+      </w:pPr>
+      <w:r>
+        <w:lastRenderedPageBreak/>
+        <w:t>UI dynamisch aus Objekten erzeugen</w:t>
+      </w:r>
+    </w:p>
+    <w:p>
+      <w:pPr>
+        <w:pStyle w:val="Listenabsatz"/>
+        <w:ind w:left="0"/>
+      </w:pPr>
+      <w:r>
+        <w:t>Die Benutzeroberfläche wird in Dialogverarbeitung gestaltet sein. Der Dialog Tag in einer Prozessdatei beschreibt einen eigenen Block mit Benutzeroberflächenelementen. Es wird immer nur ein Block auf einmal angezeigt.</w:t>
+      </w:r>
+      <w:r>
+        <w:t xml:space="preserve"> </w:t>
+      </w:r>
+    </w:p>
+    <w:p>
+      <w:pPr>
+        <w:pStyle w:val="Listenabsatz"/>
+        <w:ind w:left="0"/>
+      </w:pPr>
+    </w:p>
+    <w:p>
+      <w:pPr>
+        <w:pStyle w:val="Listenabsatz"/>
+        <w:ind w:left="0"/>
+      </w:pPr>
+      <w:r>
+        <w:t>Es gibt verschiedene Elemente zur Benutzereingabe, doch alle gehen auf die gleichen Basisklassen zurück. Das ermöglicht eine einheitliche Listenführung. In diesem Sinne haben alle Benutzereingabe-Objekte mehrere Eigenschaften. Die genaue Struktur ist dem Klassendiagramm zu entnehmen. Gesagt sei aber, dass jede</w:t>
+      </w:r>
+      <w:r>
+        <w:t>m</w:t>
+      </w:r>
+      <w:r>
+        <w:t xml:space="preserve"> Objekt ein WPF Control hinterlegt ist, das in der Benutzeroberfläche erscheinen soll. Das Eingabe-Objekt dient als Container, der dieses Control erzeugt und mit Daten befüllt. Das kann zum Beispiel durch Anbindung an eine Datenbank geschehen.</w:t>
+      </w:r>
+    </w:p>
+    <w:p>
+      <w:pPr>
+        <w:pStyle w:val="Listenabsatz"/>
+        <w:ind w:left="0"/>
+      </w:pPr>
+    </w:p>
+    <w:p>
+      <w:pPr>
+        <w:pStyle w:val="Listenabsatz"/>
+        <w:ind w:left="0"/>
+      </w:pPr>
+      <w:r>
+        <w:t>Beispielsweise ist „</w:t>
+      </w:r>
+      <w:proofErr w:type="spellStart"/>
+      <w:r>
+        <w:t>teacher</w:t>
+      </w:r>
+      <w:proofErr w:type="spellEnd"/>
+      <w:r>
+        <w:t>-dropdown“  eine normale Combobox zugeordnet. Diese wird von der Containerklasse mit einer Lehrerliste aus der Datenbank befüllt.</w:t>
+      </w:r>
+    </w:p>
+    <w:p>
+      <w:pPr>
+        <w:pStyle w:val="berschrift5"/>
+      </w:pPr>
+      <w:r>
+        <w:t>Ermöglichung allgemeiner Prozessgestaltung</w:t>
+      </w:r>
+    </w:p>
+    <w:p>
+      <w:r>
+        <w:t>Die Orientierung dieser Softwarelösung am Prozessdenken macht es notwendig, für jeden Prozess-Schritt festlegen zu können, wer diesen durchführen soll. Dazu muss die Möglichkeit bestehen einen Prozess in der Mitte abzubrechen wenn Situationen eintreten in denen er nicht mehr genehmigt werden kann. Tritt ein solcher Fall ein, dann muss der Nutzer informiert werden können</w:t>
+      </w:r>
+      <w:r>
+        <w:t>, nicht nur in der Software selbst, die die notwendigen Informationen aus der Datenbank beziehen kann, sondern auch per E-Mail, sollte er derzeit keinen Zugriff haben</w:t>
+      </w:r>
+      <w:r>
+        <w:t>.</w:t>
+      </w:r>
+    </w:p>
+    <w:p>
+      <w:r>
+        <w:t>Geset</w:t>
+      </w:r>
+      <w:r>
+        <w:t>zliche Vorgaben können es zuweilen nötig machen, zur Papierform zurückzukehren. Deshalb muss die Software eine Möglichkeit bieten, Belege in Form von Word Vorlagen vorzubereiten, diese um Platzhalter anzureichern (Name, Adresse, etc.), wobei diese auch dem bereits bekannten Platzhalterformat „[</w:t>
+      </w:r>
+      <w:proofErr w:type="spellStart"/>
+      <w:r>
+        <w:t>name</w:t>
+      </w:r>
+      <w:proofErr w:type="spellEnd"/>
+      <w:r>
+        <w:t>]“ folgen und diese auf den Server hochzuladen.</w:t>
+      </w:r>
+      <w:r>
+        <w:t xml:space="preserve"> In der XML Datei kann dann der Name der Vorlage angegeben und diese automatisch befüllt werden. Platzhalter für die es keine Äquivalente gibt werden durch Leerzeichen ersetzt.</w:t>
+      </w:r>
     </w:p>
     <w:p>
       <w:pPr>
         <w:pStyle w:val="berschrift3"/>
       </w:pPr>
-      <w:bookmarkStart w:id="33" w:name="_Toc530120611"/>
-      <w:bookmarkStart w:id="34" w:name="_Toc530384470"/>
-      <w:r>
-        <w:t>Muss-Funktionen</w:t>
-      </w:r>
-      <w:bookmarkEnd w:id="33"/>
+      <w:r>
+        <w:t>Soll-Funktionen</w:t>
+      </w:r>
+    </w:p>
+    <w:p>
+      <w:pPr>
+        <w:pStyle w:val="berschrift4"/>
+      </w:pPr>
+      <w:r>
+        <w:t>Prozessfortschritt verfolgen</w:t>
+      </w:r>
+    </w:p>
+    <w:p>
+      <w:r>
+        <w:t>Die Datenbank muss Tabellen beinhalten, mit denen es möglich ist den Fortschritt eines angestoßenen Prozesses zu überprüfen. Die Software zeigt das dann im unteren Teil des Fensters als Fortschrittsanzeige an. In der XML-Prozessdatei erhalten die Prozess-Schritte auch Beschreibungstexte, diese werden dann für den aktuellen Schritt als Text in der UI angezeigt.</w:t>
+      </w:r>
+    </w:p>
+    <w:p>
+      <w:pPr>
+        <w:pStyle w:val="berschrift4"/>
+      </w:pPr>
+      <w:r>
+        <w:t>Benachrichtigungssystem</w:t>
+      </w:r>
+    </w:p>
+    <w:p>
+      <w:r>
+        <w:t>Die</w:t>
+      </w:r>
+      <w:r>
+        <w:t xml:space="preserve"> </w:t>
+      </w:r>
+      <w:r>
+        <w:t>Client-Software stellt in regelmäßigen Abständen Anfragen an den Server, ob neue Prozessinstanzen bereitstehen die ein Mitarbeiter abarbeiten muss, sowie ob es für durch einen Mitarbeiter erstellte Prozesse Aktualisierungen gibt, z.B. diese abgelehnt wurden</w:t>
+      </w:r>
+      <w:r>
+        <w:t>.</w:t>
+      </w:r>
+    </w:p>
+    <w:p>
+      <w:r>
+        <w:t>Der Webserver übermittelt den Status der aktuell für den User hinterlegten Prozesse und nach Abgleich der Fortschrittsdaten erfragt der Client alle weiteren benötigten Informationen</w:t>
+      </w:r>
+      <w:r>
+        <w:t>.</w:t>
+      </w:r>
+    </w:p>
+    <w:p>
+      <w:pPr>
+        <w:pStyle w:val="berschrift4"/>
+      </w:pPr>
+      <w:r>
+        <w:t>Rollensystem</w:t>
+      </w:r>
+    </w:p>
+    <w:p>
+      <w:r>
+        <w:t>Dem bisher vorgestellten Konzept muss ein Rollensystem zu Grunde liegen um datenschutzrechtlichen Anforderungen zu genügen. In diesem Sinne wird jedoch darauf verzichtet für jeden Lehrer eigene Rollen zuzuweisen. Stattdessen erhalten nur die Teilnehmer eines Prozesses die übermittelten Informationen.</w:t>
+      </w:r>
+      <w:r>
+        <w:t xml:space="preserve"> Zuletzt gibt es Standardrollen, die in der Datenbank leicht austauschbar sind. Zu diesen </w:t>
+      </w:r>
+      <w:r>
+        <w:lastRenderedPageBreak/>
+        <w:t>gehören zum Beispiel Schulleiter und Sekretariat.</w:t>
+      </w:r>
+      <w:r>
+        <w:t xml:space="preserve"> Mitglieder dieser Rolle können in den XML Dateien über diese Bezeichnungen angesprochen werden. </w:t>
+      </w:r>
+    </w:p>
+    <w:p>
+      <w:r>
+        <w:t xml:space="preserve"> Beispiel:</w:t>
+      </w:r>
+    </w:p>
+    <w:p>
+      <w:pPr>
+        <w:rPr>
+          <w:rFonts w:ascii="Consolas" w:hAnsi="Consolas"/>
+          <w:b/>
+          <w:i/>
+          <w:sz w:val="20"/>
+        </w:rPr>
+      </w:pPr>
+      <w:r>
+        <w:rPr>
+          <w:rFonts w:ascii="Consolas" w:hAnsi="Consolas"/>
+          <w:b/>
+          <w:i/>
+          <w:sz w:val="20"/>
+        </w:rPr>
+        <w:t>&lt;</w:t>
+      </w:r>
+      <w:proofErr w:type="spellStart"/>
+      <w:r>
+        <w:rPr>
+          <w:rFonts w:ascii="Consolas" w:hAnsi="Consolas"/>
+          <w:b/>
+          <w:i/>
+          <w:sz w:val="20"/>
+        </w:rPr>
+        <w:t>process-step</w:t>
+      </w:r>
+      <w:proofErr w:type="spellEnd"/>
+      <w:r>
+        <w:rPr>
+          <w:rFonts w:ascii="Consolas" w:hAnsi="Consolas"/>
+          <w:b/>
+          <w:i/>
+          <w:sz w:val="20"/>
+        </w:rPr>
+        <w:t xml:space="preserve"> </w:t>
+      </w:r>
+      <w:proofErr w:type="spellStart"/>
+      <w:r>
+        <w:rPr>
+          <w:rFonts w:ascii="Consolas" w:hAnsi="Consolas"/>
+          <w:b/>
+          <w:i/>
+          <w:sz w:val="20"/>
+        </w:rPr>
+        <w:t>target</w:t>
+      </w:r>
+      <w:proofErr w:type="spellEnd"/>
+      <w:r>
+        <w:rPr>
+          <w:rFonts w:ascii="Consolas" w:hAnsi="Consolas"/>
+          <w:b/>
+          <w:i/>
+          <w:sz w:val="20"/>
+        </w:rPr>
+        <w:t>=“</w:t>
+      </w:r>
+      <w:proofErr w:type="spellStart"/>
+      <w:r>
+        <w:rPr>
+          <w:rFonts w:ascii="Consolas" w:hAnsi="Consolas"/>
+          <w:b/>
+          <w:i/>
+          <w:sz w:val="20"/>
+        </w:rPr>
+        <w:t>Secretary</w:t>
+      </w:r>
+      <w:proofErr w:type="spellEnd"/>
+      <w:r>
+        <w:rPr>
+          <w:rFonts w:ascii="Consolas" w:hAnsi="Consolas"/>
+          <w:b/>
+          <w:i/>
+          <w:sz w:val="20"/>
+        </w:rPr>
+        <w:t>“</w:t>
+      </w:r>
+      <w:r>
+        <w:rPr>
+          <w:rFonts w:ascii="Consolas" w:hAnsi="Consolas"/>
+          <w:b/>
+          <w:i/>
+          <w:sz w:val="20"/>
+        </w:rPr>
+        <w:t xml:space="preserve"> …</w:t>
+      </w:r>
+      <w:r>
+        <w:rPr>
+          <w:rFonts w:ascii="Consolas" w:hAnsi="Consolas"/>
+          <w:b/>
+          <w:i/>
+          <w:sz w:val="20"/>
+        </w:rPr>
+        <w:t>&gt;</w:t>
+      </w:r>
+    </w:p>
+    <w:p>
+      <w:r>
+        <w:t xml:space="preserve">Es ist also keine Platzhalternotation von Nöten. Findet sich in einem </w:t>
+      </w:r>
+      <w:proofErr w:type="spellStart"/>
+      <w:r>
+        <w:t>target</w:t>
+      </w:r>
+      <w:proofErr w:type="spellEnd"/>
+      <w:r>
+        <w:t xml:space="preserve"> Attribut ein Text ohne Klammern wird davon ausgegangen, dass es sich um eine Standardrolle handelt und diese über die Datenbank abgeglichen.</w:t>
+      </w:r>
+    </w:p>
+    <w:p>
+      <w:pPr>
+        <w:pStyle w:val="berschrift4"/>
+      </w:pPr>
+      <w:r>
+        <w:t>Verwaltung und Erreichbarkeit von Prozessdateien</w:t>
+      </w:r>
+    </w:p>
+    <w:p>
+      <w:r>
+        <w:t>Um die verschiedenen Prozesse allgemein Verfügbar zu machen, werden diese über einen Teil des Clienttools auf den HTTP-Server hochgeladen und werden von dort bei Anfragen bezogen.</w:t>
+      </w:r>
+      <w:r>
+        <w:t xml:space="preserve"> So können die Prozesse zentral verwaltet und aktualisiert werden, was Verwirrung vermeiden und Standardisierung erleichtern kann.</w:t>
+      </w:r>
+    </w:p>
+    <w:p>
+      <w:pPr>
+        <w:pStyle w:val="berschrift3"/>
+      </w:pPr>
+      <w:r>
+        <w:t>Kann-Funktionen</w:t>
+      </w:r>
+    </w:p>
+    <w:p>
+      <w:r>
+        <w:t>Bei Zeiten kann es ebenfalls nötig sein, Eingaben auf Bedingungen zu prüfen oder einfache Berechnungen durch Formeln in der XML-Datei durchzuführen. Diese würden .NET seitig als Strings aufgeschlüsselt, in Formeln umgewandelt, Platzhalter aufgelöst und dann berechnet werden.</w:t>
+      </w:r>
+      <w:bookmarkStart w:id="34" w:name="_GoBack"/>
       <w:bookmarkEnd w:id="34"/>
     </w:p>
     <w:p>
       <w:pPr>
-        <w:pStyle w:val="berschrift4"/>
-      </w:pPr>
-      <w:r>
-        <w:t>Benutzeroberfläche</w:t>
-      </w:r>
-    </w:p>
-    <w:p>
-      <w:pPr>
-        <w:pStyle w:val="berschrift3"/>
-      </w:pPr>
-      <w:bookmarkStart w:id="35" w:name="_Toc530120612"/>
-      <w:bookmarkStart w:id="36" w:name="_Toc530384471"/>
-      <w:r>
-        <w:t>Soll-Funktionen</w:t>
+        <w:pStyle w:val="berschrift2"/>
+      </w:pPr>
+      <w:bookmarkStart w:id="35" w:name="_Toc530120614"/>
+      <w:bookmarkStart w:id="36" w:name="_Toc530384473"/>
+      <w:r>
+        <w:t>Beurteilung der Machtbarkeit</w:t>
       </w:r>
       <w:bookmarkEnd w:id="35"/>
       <w:bookmarkEnd w:id="36"/>
@@ -2669,22 +4044,22 @@
       <w:pPr>
         <w:pStyle w:val="berschrift3"/>
       </w:pPr>
-      <w:bookmarkStart w:id="37" w:name="_Toc530120613"/>
-      <w:bookmarkStart w:id="38" w:name="_Toc530384472"/>
-      <w:r>
-        <w:t>Kann-Funktionen</w:t>
+      <w:bookmarkStart w:id="37" w:name="_Toc530120615"/>
+      <w:bookmarkStart w:id="38" w:name="_Toc530384474"/>
+      <w:r>
+        <w:t>Projektstrukturplan</w:t>
       </w:r>
       <w:bookmarkEnd w:id="37"/>
       <w:bookmarkEnd w:id="38"/>
     </w:p>
     <w:p>
       <w:pPr>
-        <w:pStyle w:val="berschrift2"/>
-      </w:pPr>
-      <w:bookmarkStart w:id="39" w:name="_Toc530120614"/>
-      <w:bookmarkStart w:id="40" w:name="_Toc530384473"/>
-      <w:r>
-        <w:t>Beurteilung der Machtbarkeit</w:t>
+        <w:pStyle w:val="berschrift3"/>
+      </w:pPr>
+      <w:bookmarkStart w:id="39" w:name="_Toc530120616"/>
+      <w:bookmarkStart w:id="40" w:name="_Toc530384475"/>
+      <w:r>
+        <w:t>Zeitplanung</w:t>
       </w:r>
       <w:bookmarkEnd w:id="39"/>
       <w:bookmarkEnd w:id="40"/>
@@ -2693,10 +4068,10 @@
       <w:pPr>
         <w:pStyle w:val="berschrift3"/>
       </w:pPr>
-      <w:bookmarkStart w:id="41" w:name="_Toc530120615"/>
-      <w:bookmarkStart w:id="42" w:name="_Toc530384474"/>
-      <w:r>
-        <w:t>Projektstrukturplan</w:t>
+      <w:bookmarkStart w:id="41" w:name="_Toc530120617"/>
+      <w:bookmarkStart w:id="42" w:name="_Toc530384476"/>
+      <w:r>
+        <w:t>Phasenplan</w:t>
       </w:r>
       <w:bookmarkEnd w:id="41"/>
       <w:bookmarkEnd w:id="42"/>
@@ -2705,85 +4080,61 @@
       <w:pPr>
         <w:pStyle w:val="berschrift3"/>
       </w:pPr>
-      <w:bookmarkStart w:id="43" w:name="_Toc530120616"/>
-      <w:bookmarkStart w:id="44" w:name="_Toc530384475"/>
-      <w:r>
-        <w:t>Zeitplanung</w:t>
+      <w:bookmarkStart w:id="43" w:name="_Toc530120618"/>
+      <w:bookmarkStart w:id="44" w:name="_Toc530384477"/>
+      <w:r>
+        <w:t>Ablaufkontrolle und Meilensteine</w:t>
       </w:r>
       <w:bookmarkEnd w:id="43"/>
       <w:bookmarkEnd w:id="44"/>
     </w:p>
     <w:p>
       <w:pPr>
-        <w:pStyle w:val="berschrift3"/>
-      </w:pPr>
-      <w:bookmarkStart w:id="45" w:name="_Toc530120617"/>
-      <w:bookmarkStart w:id="46" w:name="_Toc530384476"/>
-      <w:r>
-        <w:t>Phasenplan</w:t>
+        <w:pStyle w:val="berschrift2"/>
+      </w:pPr>
+      <w:bookmarkStart w:id="45" w:name="_Toc530120619"/>
+      <w:bookmarkStart w:id="46" w:name="_Toc530384478"/>
+      <w:r>
+        <w:t>Anforderungen an die Qualität</w:t>
       </w:r>
       <w:bookmarkEnd w:id="45"/>
       <w:bookmarkEnd w:id="46"/>
     </w:p>
     <w:p>
       <w:pPr>
-        <w:pStyle w:val="berschrift3"/>
-      </w:pPr>
-      <w:bookmarkStart w:id="47" w:name="_Toc530120618"/>
-      <w:bookmarkStart w:id="48" w:name="_Toc530384477"/>
-      <w:r>
-        <w:t>Ablaufkontrolle und Meilensteine</w:t>
+        <w:pStyle w:val="berschrift2"/>
+      </w:pPr>
+      <w:bookmarkStart w:id="47" w:name="_Toc530120620"/>
+      <w:bookmarkStart w:id="48" w:name="_Toc530384479"/>
+      <w:r>
+        <w:t>Einsatz von Techniken und Tools</w:t>
       </w:r>
       <w:bookmarkEnd w:id="47"/>
       <w:bookmarkEnd w:id="48"/>
     </w:p>
     <w:p>
       <w:pPr>
-        <w:pStyle w:val="berschrift2"/>
-      </w:pPr>
-      <w:bookmarkStart w:id="49" w:name="_Toc530120619"/>
-      <w:bookmarkStart w:id="50" w:name="_Toc530384478"/>
-      <w:r>
-        <w:t>Anforderungen an die Qualität</w:t>
-      </w:r>
+        <w:pStyle w:val="berschrift1"/>
+      </w:pPr>
+      <w:bookmarkStart w:id="49" w:name="_Toc530120621"/>
+      <w:bookmarkStart w:id="50" w:name="_Toc530384480"/>
+      <w:r>
+        <w:t>Tests</w:t>
+      </w:r>
+      <w:bookmarkStart w:id="51" w:name="_Toc530120622"/>
       <w:bookmarkEnd w:id="49"/>
       <w:bookmarkEnd w:id="50"/>
     </w:p>
     <w:p>
       <w:pPr>
-        <w:pStyle w:val="berschrift2"/>
-      </w:pPr>
-      <w:bookmarkStart w:id="51" w:name="_Toc530120620"/>
-      <w:bookmarkStart w:id="52" w:name="_Toc530384479"/>
-      <w:r>
-        <w:t>Einsatz von Techniken und Tools</w:t>
+        <w:pStyle w:val="berschrift1"/>
+      </w:pPr>
+      <w:bookmarkStart w:id="52" w:name="_Toc530384481"/>
+      <w:r>
+        <w:t>Ergänzungen/ Sonstiges</w:t>
       </w:r>
       <w:bookmarkEnd w:id="51"/>
       <w:bookmarkEnd w:id="52"/>
-    </w:p>
-    <w:p>
-      <w:pPr>
-        <w:pStyle w:val="berschrift1"/>
-      </w:pPr>
-      <w:bookmarkStart w:id="53" w:name="_Toc530120621"/>
-      <w:bookmarkStart w:id="54" w:name="_Toc530384480"/>
-      <w:r>
-        <w:t>Tests</w:t>
-      </w:r>
-      <w:bookmarkStart w:id="55" w:name="_Toc530120622"/>
-      <w:bookmarkEnd w:id="53"/>
-      <w:bookmarkEnd w:id="54"/>
-    </w:p>
-    <w:p>
-      <w:pPr>
-        <w:pStyle w:val="berschrift1"/>
-      </w:pPr>
-      <w:bookmarkStart w:id="56" w:name="_Toc530384481"/>
-      <w:r>
-        <w:t>Ergänzungen/ Sonstiges</w:t>
-      </w:r>
-      <w:bookmarkEnd w:id="55"/>
-      <w:bookmarkEnd w:id="56"/>
     </w:p>
     <w:sectPr>
       <w:pgSz w:w="11906" w:h="16838"/>
@@ -2796,7 +4147,7 @@
 </file>
 
 <file path=word/numbering.xml><?xml version="1.0" encoding="utf-8"?>
-<w:numbering xmlns:wpc="http://schemas.microsoft.com/office/word/2010/wordprocessingCanvas" xmlns:cx="http://schemas.microsoft.com/office/drawing/2014/chartex" xmlns:cx1="http://schemas.microsoft.com/office/drawing/2015/9/8/chartex" xmlns:mc="http://schemas.openxmlformats.org/markup-compatibility/2006" xmlns:o="urn:schemas-microsoft-com:office:office" xmlns:r="http://schemas.openxmlformats.org/officeDocument/2006/relationships" xmlns:m="http://schemas.openxmlformats.org/officeDocument/2006/math" xmlns:v="urn:schemas-microsoft-com:vml" xmlns:wp14="http://schemas.microsoft.com/office/word/2010/wordprocessingDrawing" xmlns:wp="http://schemas.openxmlformats.org/drawingml/2006/wordprocessingDrawing" xmlns:w10="urn:schemas-microsoft-com:office:word" xmlns:w="http://schemas.openxmlformats.org/wordprocessingml/2006/main" xmlns:w14="http://schemas.microsoft.com/office/word/2010/wordml" xmlns:w15="http://schemas.microsoft.com/office/word/2012/wordml" xmlns:w16se="http://schemas.microsoft.com/office/word/2015/wordml/symex" xmlns:wpg="http://schemas.microsoft.com/office/word/2010/wordprocessingGroup" xmlns:wpi="http://schemas.microsoft.com/office/word/2010/wordprocessingInk" xmlns:wne="http://schemas.microsoft.com/office/word/2006/wordml" xmlns:wps="http://schemas.microsoft.com/office/word/2010/wordprocessingShape" mc:Ignorable="w14 w15 w16se wp14">
+<w:numbering xmlns:wpc="http://schemas.microsoft.com/office/word/2010/wordprocessingCanvas" xmlns:cx="http://schemas.microsoft.com/office/drawing/2014/chartex" xmlns:cx1="http://schemas.microsoft.com/office/drawing/2015/9/8/chartex" xmlns:cx2="http://schemas.microsoft.com/office/drawing/2015/10/21/chartex" xmlns:cx3="http://schemas.microsoft.com/office/drawing/2016/5/9/chartex" xmlns:cx4="http://schemas.microsoft.com/office/drawing/2016/5/10/chartex" xmlns:cx5="http://schemas.microsoft.com/office/drawing/2016/5/11/chartex" xmlns:cx6="http://schemas.microsoft.com/office/drawing/2016/5/12/chartex" xmlns:cx7="http://schemas.microsoft.com/office/drawing/2016/5/13/chartex" xmlns:cx8="http://schemas.microsoft.com/office/drawing/2016/5/14/chartex" xmlns:mc="http://schemas.openxmlformats.org/markup-compatibility/2006" xmlns:aink="http://schemas.microsoft.com/office/drawing/2016/ink" xmlns:am3d="http://schemas.microsoft.com/office/drawing/2017/model3d" xmlns:o="urn:schemas-microsoft-com:office:office" xmlns:r="http://schemas.openxmlformats.org/officeDocument/2006/relationships" xmlns:m="http://schemas.openxmlformats.org/officeDocument/2006/math" xmlns:v="urn:schemas-microsoft-com:vml" xmlns:wp14="http://schemas.microsoft.com/office/word/2010/wordprocessingDrawing" xmlns:wp="http://schemas.openxmlformats.org/drawingml/2006/wordprocessingDrawing" xmlns:w10="urn:schemas-microsoft-com:office:word" xmlns:w="http://schemas.openxmlformats.org/wordprocessingml/2006/main" xmlns:w14="http://schemas.microsoft.com/office/word/2010/wordml" xmlns:w15="http://schemas.microsoft.com/office/word/2012/wordml" xmlns:w16cid="http://schemas.microsoft.com/office/word/2016/wordml/cid" xmlns:w16se="http://schemas.microsoft.com/office/word/2015/wordml/symex" xmlns:wpg="http://schemas.microsoft.com/office/word/2010/wordprocessingGroup" xmlns:wpi="http://schemas.microsoft.com/office/word/2010/wordprocessingInk" xmlns:wne="http://schemas.microsoft.com/office/word/2006/wordml" xmlns:wps="http://schemas.microsoft.com/office/word/2010/wordprocessingShape" mc:Ignorable="w14 w15 w16se w16cid wp14">
   <w:abstractNum w:abstractNumId="0" w15:restartNumberingAfterBreak="0">
     <w:nsid w:val="3C2D5ABC"/>
     <w:multiLevelType w:val="hybridMultilevel"/>
@@ -3149,7 +4500,7 @@
 </file>
 
 <file path=word/styles.xml><?xml version="1.0" encoding="utf-8"?>
-<w:styles xmlns:mc="http://schemas.openxmlformats.org/markup-compatibility/2006" xmlns:r="http://schemas.openxmlformats.org/officeDocument/2006/relationships" xmlns:w="http://schemas.openxmlformats.org/wordprocessingml/2006/main" xmlns:w14="http://schemas.microsoft.com/office/word/2010/wordml" xmlns:w15="http://schemas.microsoft.com/office/word/2012/wordml" xmlns:w16se="http://schemas.microsoft.com/office/word/2015/wordml/symex" mc:Ignorable="w14 w15 w16se">
+<w:styles xmlns:mc="http://schemas.openxmlformats.org/markup-compatibility/2006" xmlns:r="http://schemas.openxmlformats.org/officeDocument/2006/relationships" xmlns:w="http://schemas.openxmlformats.org/wordprocessingml/2006/main" xmlns:w14="http://schemas.microsoft.com/office/word/2010/wordml" xmlns:w15="http://schemas.microsoft.com/office/word/2012/wordml" xmlns:w16cid="http://schemas.microsoft.com/office/word/2016/wordml/cid" xmlns:w16se="http://schemas.microsoft.com/office/word/2015/wordml/symex" mc:Ignorable="w14 w15 w16se w16cid">
   <w:docDefaults>
     <w:rPrDefault>
       <w:rPr>
@@ -3165,7 +4516,7 @@
       </w:pPr>
     </w:pPrDefault>
   </w:docDefaults>
-  <w:latentStyles w:defLockedState="0" w:defUIPriority="99" w:defSemiHidden="0" w:defUnhideWhenUsed="0" w:defQFormat="0" w:count="371">
+  <w:latentStyles w:defLockedState="0" w:defUIPriority="99" w:defSemiHidden="0" w:defUnhideWhenUsed="0" w:defQFormat="0" w:count="375">
     <w:lsdException w:name="Normal" w:uiPriority="0" w:qFormat="1"/>
     <w:lsdException w:name="heading 1" w:uiPriority="9" w:qFormat="1"/>
     <w:lsdException w:name="heading 2" w:semiHidden="1" w:uiPriority="9" w:unhideWhenUsed="1" w:qFormat="1"/>
@@ -3271,7 +4622,6 @@
     <w:lsdException w:name="HTML Sample" w:semiHidden="1" w:unhideWhenUsed="1"/>
     <w:lsdException w:name="HTML Typewriter" w:semiHidden="1" w:unhideWhenUsed="1"/>
     <w:lsdException w:name="HTML Variable" w:semiHidden="1" w:unhideWhenUsed="1"/>
-    <w:lsdException w:name="Normal Table" w:semiHidden="1" w:unhideWhenUsed="1"/>
     <w:lsdException w:name="annotation subject" w:semiHidden="1" w:unhideWhenUsed="1"/>
     <w:lsdException w:name="No List" w:semiHidden="1" w:unhideWhenUsed="1"/>
     <w:lsdException w:name="Outline List 1" w:semiHidden="1" w:unhideWhenUsed="1"/>
@@ -3315,10 +4665,8 @@
     <w:lsdException w:name="Table Elegant" w:semiHidden="1" w:unhideWhenUsed="1"/>
     <w:lsdException w:name="Table Professional" w:semiHidden="1" w:unhideWhenUsed="1"/>
     <w:lsdException w:name="Table Subtle 1" w:semiHidden="1" w:unhideWhenUsed="1"/>
-    <w:lsdException w:name="Table Subtle 2" w:semiHidden="1" w:unhideWhenUsed="1"/>
     <w:lsdException w:name="Table Web 1" w:semiHidden="1" w:unhideWhenUsed="1"/>
     <w:lsdException w:name="Table Web 2" w:semiHidden="1" w:unhideWhenUsed="1"/>
-    <w:lsdException w:name="Table Web 3" w:semiHidden="1" w:unhideWhenUsed="1"/>
     <w:lsdException w:name="Balloon Text" w:semiHidden="1" w:unhideWhenUsed="1"/>
     <w:lsdException w:name="Table Grid" w:uiPriority="39"/>
     <w:lsdException w:name="Table Theme" w:semiHidden="1" w:unhideWhenUsed="1"/>
@@ -3537,10 +4885,18 @@
     <w:lsdException w:name="List Table 5 Dark Accent 6" w:uiPriority="50"/>
     <w:lsdException w:name="List Table 6 Colorful Accent 6" w:uiPriority="51"/>
     <w:lsdException w:name="List Table 7 Colorful Accent 6" w:uiPriority="52"/>
+    <w:lsdException w:name="Mention" w:semiHidden="1" w:unhideWhenUsed="1"/>
+    <w:lsdException w:name="Smart Hyperlink" w:semiHidden="1" w:unhideWhenUsed="1"/>
+    <w:lsdException w:name="Hashtag" w:semiHidden="1" w:unhideWhenUsed="1"/>
+    <w:lsdException w:name="Unresolved Mention" w:semiHidden="1" w:unhideWhenUsed="1"/>
   </w:latentStyles>
   <w:style w:type="paragraph" w:default="1" w:styleId="Standard">
     <w:name w:val="Normal"/>
     <w:qFormat/>
+    <w:rsid w:val="00623A99"/>
+    <w:pPr>
+      <w:jc w:val="both"/>
+    </w:pPr>
   </w:style>
   <w:style w:type="paragraph" w:styleId="berschrift1">
     <w:name w:val="heading 1"/>
@@ -3629,9 +4985,30 @@
       <w:color w:val="2E74B5" w:themeColor="accent1" w:themeShade="BF"/>
     </w:rPr>
   </w:style>
+  <w:style w:type="paragraph" w:styleId="berschrift5">
+    <w:name w:val="heading 5"/>
+    <w:basedOn w:val="Standard"/>
+    <w:next w:val="Standard"/>
+    <w:link w:val="berschrift5Zchn"/>
+    <w:uiPriority w:val="9"/>
+    <w:unhideWhenUsed/>
+    <w:qFormat/>
+    <w:rsid w:val="00AC62DC"/>
+    <w:pPr>
+      <w:keepNext/>
+      <w:keepLines/>
+      <w:spacing w:before="40" w:after="0"/>
+      <w:outlineLvl w:val="4"/>
+    </w:pPr>
+    <w:rPr>
+      <w:rFonts w:asciiTheme="majorHAnsi" w:eastAsiaTheme="majorEastAsia" w:hAnsiTheme="majorHAnsi" w:cstheme="majorBidi"/>
+      <w:color w:val="2E74B5" w:themeColor="accent1" w:themeShade="BF"/>
+    </w:rPr>
+  </w:style>
   <w:style w:type="character" w:default="1" w:styleId="Absatz-Standardschriftart">
     <w:name w:val="Default Paragraph Font"/>
     <w:uiPriority w:val="1"/>
+    <w:semiHidden/>
     <w:unhideWhenUsed/>
   </w:style>
   <w:style w:type="table" w:default="1" w:styleId="NormaleTabelle">
@@ -3781,6 +5158,17 @@
       <w:ind w:left="720"/>
       <w:contextualSpacing/>
     </w:pPr>
+  </w:style>
+  <w:style w:type="character" w:customStyle="1" w:styleId="berschrift5Zchn">
+    <w:name w:val="Überschrift 5 Zchn"/>
+    <w:basedOn w:val="Absatz-Standardschriftart"/>
+    <w:link w:val="berschrift5"/>
+    <w:uiPriority w:val="9"/>
+    <w:rsid w:val="00AC62DC"/>
+    <w:rPr>
+      <w:rFonts w:asciiTheme="majorHAnsi" w:eastAsiaTheme="majorEastAsia" w:hAnsiTheme="majorHAnsi" w:cstheme="majorBidi"/>
+      <w:color w:val="2E74B5" w:themeColor="accent1" w:themeShade="BF"/>
+    </w:rPr>
   </w:style>
 </w:styles>
 </file>
@@ -4051,7 +5439,7 @@
 </file>
 
 <file path=customXml/itemProps1.xml><?xml version="1.0" encoding="utf-8"?>
-<ds:datastoreItem xmlns:ds="http://schemas.openxmlformats.org/officeDocument/2006/customXml" ds:itemID="{1D015C29-18FF-4820-A3B2-2756A33C6306}">
+<ds:datastoreItem xmlns:ds="http://schemas.openxmlformats.org/officeDocument/2006/customXml" ds:itemID="{F6A389CB-F633-4B85-BB57-68CB09B87111}">
   <ds:schemaRefs>
     <ds:schemaRef ds:uri="http://schemas.openxmlformats.org/officeDocument/2006/bibliography"/>
   </ds:schemaRefs>

</xml_diff>